<commit_message>
update report and classi
</commit_message>
<xml_diff>
--- a/report.docx
+++ b/report.docx
@@ -1,11 +1,10 @@
 
 <file path=word/document.xml><?xml version="1.0" encoding="utf-8"?>
-<w:document xmlns:wpc="http://schemas.microsoft.com/office/word/2010/wordprocessingCanvas" xmlns:mc="http://schemas.openxmlformats.org/markup-compatibility/2006" xmlns:o="urn:schemas-microsoft-com:office:office" xmlns:r="http://schemas.openxmlformats.org/officeDocument/2006/relationships" xmlns:m="http://schemas.openxmlformats.org/officeDocument/2006/math" xmlns:v="urn:schemas-microsoft-com:vml" xmlns:wp14="http://schemas.microsoft.com/office/word/2010/wordprocessingDrawing" xmlns:wp="http://schemas.openxmlformats.org/drawingml/2006/wordprocessingDrawing" xmlns:w10="urn:schemas-microsoft-com:office:word" xmlns:w="http://schemas.openxmlformats.org/wordprocessingml/2006/main" xmlns:w14="http://schemas.microsoft.com/office/word/2010/wordml" xmlns:w15="http://schemas.microsoft.com/office/word/2012/wordml" xmlns:wpg="http://schemas.microsoft.com/office/word/2010/wordprocessingGroup" xmlns:wpi="http://schemas.microsoft.com/office/word/2010/wordprocessingInk" xmlns:wne="http://schemas.microsoft.com/office/word/2006/wordml" xmlns:wps="http://schemas.microsoft.com/office/word/2010/wordprocessingShape" mc:Ignorable="w14 w15 wp14">
+<w:document xmlns:wpc="http://schemas.microsoft.com/office/word/2010/wordprocessingCanvas" xmlns:cx="http://schemas.microsoft.com/office/drawing/2014/chartex" xmlns:cx1="http://schemas.microsoft.com/office/drawing/2015/9/8/chartex" xmlns:cx2="http://schemas.microsoft.com/office/drawing/2015/10/21/chartex" xmlns:cx3="http://schemas.microsoft.com/office/drawing/2016/5/9/chartex" xmlns:cx4="http://schemas.microsoft.com/office/drawing/2016/5/10/chartex" xmlns:cx5="http://schemas.microsoft.com/office/drawing/2016/5/11/chartex" xmlns:cx6="http://schemas.microsoft.com/office/drawing/2016/5/12/chartex" xmlns:cx7="http://schemas.microsoft.com/office/drawing/2016/5/13/chartex" xmlns:cx8="http://schemas.microsoft.com/office/drawing/2016/5/14/chartex" xmlns:mc="http://schemas.openxmlformats.org/markup-compatibility/2006" xmlns:aink="http://schemas.microsoft.com/office/drawing/2016/ink" xmlns:am3d="http://schemas.microsoft.com/office/drawing/2017/model3d" xmlns:o="urn:schemas-microsoft-com:office:office" xmlns:r="http://schemas.openxmlformats.org/officeDocument/2006/relationships" xmlns:m="http://schemas.openxmlformats.org/officeDocument/2006/math" xmlns:v="urn:schemas-microsoft-com:vml" xmlns:wp14="http://schemas.microsoft.com/office/word/2010/wordprocessingDrawing" xmlns:wp="http://schemas.openxmlformats.org/drawingml/2006/wordprocessingDrawing" xmlns:w10="urn:schemas-microsoft-com:office:word" xmlns:w="http://schemas.openxmlformats.org/wordprocessingml/2006/main" xmlns:w14="http://schemas.microsoft.com/office/word/2010/wordml" xmlns:w15="http://schemas.microsoft.com/office/word/2012/wordml" xmlns:w16cid="http://schemas.microsoft.com/office/word/2016/wordml/cid" xmlns:w16se="http://schemas.microsoft.com/office/word/2015/wordml/symex" xmlns:wpg="http://schemas.microsoft.com/office/word/2010/wordprocessingGroup" xmlns:wpi="http://schemas.microsoft.com/office/word/2010/wordprocessingInk" xmlns:wne="http://schemas.microsoft.com/office/word/2006/wordml" xmlns:wps="http://schemas.microsoft.com/office/word/2010/wordprocessingShape" mc:Ignorable="w14 w15 w16se w16cid wp14">
   <w:body>
     <w:p>
       <w:pPr>
         <w:rPr>
-          <w:rFonts w:hint="eastAsia"/>
           <w:iCs/>
           <w:sz w:val="28"/>
           <w:szCs w:val="28"/>
@@ -1108,27 +1107,7 @@
           <w:kern w:val="0"/>
           <w:sz w:val="22"/>
         </w:rPr>
-        <w:t xml:space="preserve"> </w:t>
-      </w:r>
-      <w:proofErr w:type="spellStart"/>
-      <w:r>
-        <w:rPr>
-          <w:rFonts w:ascii="Arial" w:eastAsia="宋体" w:hAnsi="Arial" w:cs="Arial"/>
-          <w:color w:val="2C3E50"/>
-          <w:kern w:val="0"/>
-          <w:sz w:val="22"/>
-        </w:rPr>
-        <w:t>zeros</w:t>
-      </w:r>
-      <w:proofErr w:type="spellEnd"/>
-      <w:r>
-        <w:rPr>
-          <w:rFonts w:ascii="Arial" w:eastAsia="宋体" w:hAnsi="Arial" w:cs="Arial"/>
-          <w:color w:val="2C3E50"/>
-          <w:kern w:val="0"/>
-          <w:sz w:val="22"/>
-        </w:rPr>
-        <w:t>, random numbers or normal distribution.</w:t>
+        <w:t xml:space="preserve"> zeros, random numbers or normal distribution.</w:t>
       </w:r>
     </w:p>
     <w:p>
@@ -1184,7 +1163,7 @@
           <w:kern w:val="0"/>
           <w:sz w:val="22"/>
         </w:rPr>
-        <w:t>Calculate gradient</w:t>
+        <w:t xml:space="preserve">Calculate </w:t>
       </w:r>
       <w:proofErr w:type="gramStart"/>
       <w:r>
@@ -1194,7 +1173,7 @@
           <w:kern w:val="0"/>
           <w:sz w:val="22"/>
         </w:rPr>
-        <w:t>  toward</w:t>
+        <w:t>gradient  toward</w:t>
       </w:r>
       <w:proofErr w:type="gramEnd"/>
       <w:r>
@@ -1597,27 +1576,7 @@
           <w:kern w:val="0"/>
           <w:sz w:val="22"/>
         </w:rPr>
-        <w:t xml:space="preserve"> </w:t>
-      </w:r>
-      <w:proofErr w:type="spellStart"/>
-      <w:r>
-        <w:rPr>
-          <w:rFonts w:ascii="Arial" w:eastAsia="宋体" w:hAnsi="Arial" w:cs="Arial"/>
-          <w:color w:val="2C3E50"/>
-          <w:kern w:val="0"/>
-          <w:sz w:val="22"/>
-        </w:rPr>
-        <w:t>zeros</w:t>
-      </w:r>
-      <w:proofErr w:type="spellEnd"/>
-      <w:r>
-        <w:rPr>
-          <w:rFonts w:ascii="Arial" w:eastAsia="宋体" w:hAnsi="Arial" w:cs="Arial"/>
-          <w:color w:val="2C3E50"/>
-          <w:kern w:val="0"/>
-          <w:sz w:val="22"/>
-        </w:rPr>
-        <w:t>, random numbers or normal distribution.</w:t>
+        <w:t xml:space="preserve"> zeros, random numbers or normal distribution.</w:t>
       </w:r>
     </w:p>
     <w:p>
@@ -1673,7 +1632,7 @@
           <w:kern w:val="0"/>
           <w:sz w:val="22"/>
         </w:rPr>
-        <w:t>Calculate gradient</w:t>
+        <w:t xml:space="preserve">Calculate </w:t>
       </w:r>
       <w:proofErr w:type="gramStart"/>
       <w:r>
@@ -1683,7 +1642,7 @@
           <w:kern w:val="0"/>
           <w:sz w:val="22"/>
         </w:rPr>
-        <w:t>  toward</w:t>
+        <w:t>gradient  toward</w:t>
       </w:r>
       <w:proofErr w:type="gramEnd"/>
       <w:r>
@@ -2265,8 +2224,6 @@
         </w:rPr>
         <w:t>All-zero Initialization</w:t>
       </w:r>
-      <w:bookmarkStart w:id="0" w:name="_GoBack"/>
-      <w:bookmarkEnd w:id="0"/>
     </w:p>
     <w:p>
       <w:pPr>
@@ -2444,12 +2401,10 @@
     </w:p>
     <w:p>
       <w:proofErr w:type="spellStart"/>
-      <w:proofErr w:type="gramStart"/>
       <w:r>
         <w:t>iter</w:t>
       </w:r>
       <w:proofErr w:type="spellEnd"/>
-      <w:proofErr w:type="gramEnd"/>
       <w:r>
         <w:t xml:space="preserve"> = </w:t>
       </w:r>
@@ -2467,13 +2422,8 @@
       </w:r>
     </w:p>
     <w:p>
-      <w:proofErr w:type="gramStart"/>
-      <w:r>
-        <w:t>epsilon</w:t>
-      </w:r>
-      <w:proofErr w:type="gramEnd"/>
-      <w:r>
-        <w:t xml:space="preserve"> = 0.00001 #using in 4 </w:t>
+      <w:r>
+        <w:t xml:space="preserve">epsilon = 0.00001 #using in 4 </w:t>
       </w:r>
       <w:proofErr w:type="spellStart"/>
       <w:r>
@@ -2491,73 +2441,43 @@
       </w:r>
       <w:proofErr w:type="spellEnd"/>
       <w:r>
-        <w:t xml:space="preserve"> = 0.2</w:t>
-      </w:r>
-      <w:r>
-        <w:t xml:space="preserve"> #using 20% of data in gradient descent</w:t>
-      </w:r>
-    </w:p>
-    <w:p>
-      <w:r>
-        <w:t>beta1 = 0.9</w:t>
-      </w:r>
-      <w:r>
-        <w:t xml:space="preserve"> #used in </w:t>
+        <w:t xml:space="preserve"> = 0.2 #using 20% of data in gradient descent</w:t>
+      </w:r>
+    </w:p>
+    <w:p>
+      <w:r>
+        <w:t xml:space="preserve">beta1 = 0.9 #used in </w:t>
       </w:r>
       <w:proofErr w:type="spellStart"/>
-      <w:proofErr w:type="gramStart"/>
       <w:r>
         <w:t>adam</w:t>
       </w:r>
       <w:proofErr w:type="spellEnd"/>
-      <w:proofErr w:type="gramEnd"/>
-    </w:p>
-    <w:p>
-      <w:r>
-        <w:t>beta2 = 0.999</w:t>
-      </w:r>
-      <w:r>
-        <w:t xml:space="preserve"> </w:t>
-      </w:r>
-      <w:r>
-        <w:t xml:space="preserve">#used in </w:t>
+    </w:p>
+    <w:p>
+      <w:r>
+        <w:t xml:space="preserve">beta2 = 0.999 #used in </w:t>
       </w:r>
       <w:proofErr w:type="spellStart"/>
-      <w:proofErr w:type="gramStart"/>
       <w:r>
         <w:t>adam</w:t>
       </w:r>
       <w:proofErr w:type="spellEnd"/>
-      <w:proofErr w:type="gramEnd"/>
-    </w:p>
-    <w:p>
-      <w:proofErr w:type="gramStart"/>
+    </w:p>
+    <w:p>
       <w:r>
         <w:t>m</w:t>
       </w:r>
       <w:r>
-        <w:t>u</w:t>
-      </w:r>
-      <w:proofErr w:type="gramEnd"/>
-      <w:r>
-        <w:t xml:space="preserve"> = 0.9</w:t>
-      </w:r>
-      <w:r>
-        <w:t xml:space="preserve"> </w:t>
-      </w:r>
-      <w:r>
-        <w:t xml:space="preserve">#used in </w:t>
-      </w:r>
-      <w:r>
-        <w:t>NAG</w:t>
+        <w:t>u = 0.9</w:t>
+      </w:r>
+      <w:r>
+        <w:t xml:space="preserve"> #used in NAG</w:t>
       </w:r>
     </w:p>
     <w:p>
       <w:pPr>
         <w:ind w:firstLine="0"/>
-        <w:rPr>
-          <w:rFonts w:hint="eastAsia"/>
-        </w:rPr>
       </w:pPr>
     </w:p>
     <w:p>
@@ -2586,9 +2506,6 @@
       </w:r>
       <w:r>
         <w:t>2</w:t>
-      </w:r>
-      <w:r>
-        <w:t xml:space="preserve"> </w:t>
       </w:r>
     </w:p>
     <w:p>
@@ -2733,11 +2650,6 @@
       </w:r>
     </w:p>
     <w:p>
-      <w:pPr>
-        <w:rPr>
-          <w:rFonts w:hint="eastAsia"/>
-        </w:rPr>
-      </w:pPr>
       <w:r>
         <w:rPr>
           <w:rFonts w:hint="eastAsia"/>
@@ -3021,13 +2933,7 @@
         <w:t xml:space="preserve"> &lt; Adam. But since they are using same hyper-parameters like eta and epsilon, this comparing seemed not perfect.</w:t>
       </w:r>
     </w:p>
-    <w:p>
-      <w:pPr>
-        <w:rPr>
-          <w:rFonts w:hint="eastAsia"/>
-        </w:rPr>
-      </w:pPr>
-    </w:p>
+    <w:p/>
     <w:p>
       <w:pPr>
         <w:pStyle w:val="1-2"/>
@@ -4032,23 +3938,16 @@
       </w:r>
     </w:p>
     <w:p>
-      <w:proofErr w:type="gramStart"/>
-      <w:r>
-        <w:t>epsilon</w:t>
-      </w:r>
-      <w:proofErr w:type="gramEnd"/>
-      <w:r>
-        <w:t xml:space="preserve"> = 0.00001</w:t>
+      <w:r>
+        <w:t>epsilon = 0.00001</w:t>
       </w:r>
     </w:p>
     <w:p>
       <w:proofErr w:type="spellStart"/>
-      <w:proofErr w:type="gramStart"/>
       <w:r>
         <w:t>iter</w:t>
       </w:r>
       <w:proofErr w:type="spellEnd"/>
-      <w:proofErr w:type="gramEnd"/>
       <w:r>
         <w:t xml:space="preserve"> = </w:t>
       </w:r>
@@ -4081,12 +3980,10 @@
         <w:t xml:space="preserve">#used in </w:t>
       </w:r>
       <w:proofErr w:type="spellStart"/>
-      <w:proofErr w:type="gramStart"/>
       <w:r>
         <w:t>adam</w:t>
       </w:r>
       <w:proofErr w:type="spellEnd"/>
-      <w:proofErr w:type="gramEnd"/>
     </w:p>
     <w:p>
       <w:r>
@@ -4101,6 +3998,21 @@
     <w:p>
       <w:pPr>
         <w:ind w:firstLine="0"/>
+        <w:rPr>
+          <w:rFonts w:hint="eastAsia"/>
+        </w:rPr>
+      </w:pPr>
+      <w:r>
+        <w:tab/>
+        <w:t>eta = 0.1</w:t>
+      </w:r>
+    </w:p>
+    <w:p>
+      <w:pPr>
+        <w:ind w:firstLine="0"/>
+        <w:rPr>
+          <w:rFonts w:hint="eastAsia"/>
+        </w:rPr>
       </w:pPr>
     </w:p>
     <w:p>
@@ -4110,12 +4022,10 @@
     </w:p>
     <w:p>
       <w:proofErr w:type="spellStart"/>
-      <w:proofErr w:type="gramStart"/>
       <w:r>
         <w:t>miu</w:t>
       </w:r>
       <w:proofErr w:type="spellEnd"/>
-      <w:proofErr w:type="gramEnd"/>
       <w:r>
         <w:t xml:space="preserve"> = 0.9</w:t>
       </w:r>
@@ -4153,26 +4063,197 @@
     </w:p>
     <w:p>
       <w:r>
-        <w:t>Loss on training datasets converge to around: 766.36</w:t>
-      </w:r>
-    </w:p>
-    <w:p>
-      <w:r>
-        <w:t>Loss on validation datasets converge to around: 368.54</w:t>
+        <w:rPr>
+          <w:rFonts w:hint="eastAsia"/>
+        </w:rPr>
+        <w:t>Loss on validation datasets</w:t>
+      </w:r>
+      <w:r>
+        <w:t xml:space="preserve"> of </w:t>
+      </w:r>
+      <w:r>
+        <w:rPr>
+          <w:rFonts w:hint="eastAsia"/>
+        </w:rPr>
+        <w:t>L</w:t>
+      </w:r>
+      <w:r>
+        <w:rPr>
+          <w:rFonts w:hint="eastAsia"/>
+          <w:vertAlign w:val="subscript"/>
+        </w:rPr>
+        <w:t>NAG</w:t>
+      </w:r>
+      <w:r>
+        <w:rPr>
+          <w:rFonts w:hint="eastAsia"/>
+        </w:rPr>
+        <w:t xml:space="preserve"> conve</w:t>
+      </w:r>
+      <w:r>
+        <w:t>r</w:t>
+      </w:r>
+      <w:r>
+        <w:rPr>
+          <w:rFonts w:hint="eastAsia"/>
+        </w:rPr>
+        <w:t>ge</w:t>
+      </w:r>
+      <w:r>
+        <w:t xml:space="preserve"> to around: </w:t>
+      </w:r>
+      <w:r>
+        <w:t>290.41</w:t>
+      </w:r>
+    </w:p>
+    <w:p>
+      <w:r>
+        <w:rPr>
+          <w:rFonts w:hint="eastAsia"/>
+        </w:rPr>
+        <w:t>Loss on validation datasets</w:t>
+      </w:r>
+      <w:r>
+        <w:t xml:space="preserve"> of </w:t>
+      </w:r>
+      <w:proofErr w:type="spellStart"/>
+      <w:r>
+        <w:rPr>
+          <w:rFonts w:hint="eastAsia"/>
+        </w:rPr>
+        <w:t>L</w:t>
+      </w:r>
+      <w:r>
+        <w:rPr>
+          <w:vertAlign w:val="subscript"/>
+        </w:rPr>
+        <w:t>RMSProp</w:t>
+      </w:r>
+      <w:proofErr w:type="spellEnd"/>
+      <w:r>
+        <w:rPr>
+          <w:rFonts w:hint="eastAsia"/>
+        </w:rPr>
+        <w:t xml:space="preserve"> conve</w:t>
+      </w:r>
+      <w:r>
+        <w:t>r</w:t>
+      </w:r>
+      <w:r>
+        <w:rPr>
+          <w:rFonts w:hint="eastAsia"/>
+        </w:rPr>
+        <w:t>ge</w:t>
+      </w:r>
+      <w:r>
+        <w:t xml:space="preserve"> to around: </w:t>
+      </w:r>
+      <w:r>
+        <w:t>286.89</w:t>
+      </w:r>
+    </w:p>
+    <w:p>
+      <w:r>
+        <w:rPr>
+          <w:rFonts w:hint="eastAsia"/>
+        </w:rPr>
+        <w:t>Loss on validation datasets</w:t>
+      </w:r>
+      <w:r>
+        <w:t xml:space="preserve"> of </w:t>
+      </w:r>
+      <w:proofErr w:type="spellStart"/>
+      <w:r>
+        <w:rPr>
+          <w:rFonts w:hint="eastAsia"/>
+        </w:rPr>
+        <w:t>L</w:t>
+      </w:r>
+      <w:r>
+        <w:rPr>
+          <w:vertAlign w:val="subscript"/>
+        </w:rPr>
+        <w:t>AdaDelta</w:t>
+      </w:r>
+      <w:proofErr w:type="spellEnd"/>
+      <w:r>
+        <w:rPr>
+          <w:rFonts w:hint="eastAsia"/>
+        </w:rPr>
+        <w:t xml:space="preserve"> conve</w:t>
+      </w:r>
+      <w:r>
+        <w:t>r</w:t>
+      </w:r>
+      <w:r>
+        <w:rPr>
+          <w:rFonts w:hint="eastAsia"/>
+        </w:rPr>
+        <w:t>ge</w:t>
+      </w:r>
+      <w:r>
+        <w:t xml:space="preserve"> to around: </w:t>
+      </w:r>
+      <w:r>
+        <w:t>281.51</w:t>
+      </w:r>
+    </w:p>
+    <w:p>
+      <w:r>
+        <w:rPr>
+          <w:rFonts w:hint="eastAsia"/>
+        </w:rPr>
+        <w:t>Loss on validation datasets</w:t>
+      </w:r>
+      <w:r>
+        <w:t xml:space="preserve"> of </w:t>
+      </w:r>
+      <w:proofErr w:type="spellStart"/>
+      <w:r>
+        <w:rPr>
+          <w:rFonts w:hint="eastAsia"/>
+        </w:rPr>
+        <w:t>L</w:t>
+      </w:r>
+      <w:r>
+        <w:rPr>
+          <w:vertAlign w:val="subscript"/>
+        </w:rPr>
+        <w:t>Adam</w:t>
+      </w:r>
+      <w:proofErr w:type="spellEnd"/>
+      <w:r>
+        <w:rPr>
+          <w:rFonts w:hint="eastAsia"/>
+        </w:rPr>
+        <w:t xml:space="preserve"> conve</w:t>
+      </w:r>
+      <w:r>
+        <w:t>r</w:t>
+      </w:r>
+      <w:r>
+        <w:rPr>
+          <w:rFonts w:hint="eastAsia"/>
+        </w:rPr>
+        <w:t>ge</w:t>
+      </w:r>
+      <w:r>
+        <w:t xml:space="preserve"> to around: </w:t>
+      </w:r>
+      <w:r>
+        <w:t>306.54</w:t>
       </w:r>
     </w:p>
     <w:p>
       <w:pPr>
         <w:pStyle w:val="2"/>
-      </w:pPr>
-      <w:r>
-        <w:t>Loss cu</w:t>
-      </w:r>
-      <w:r>
-        <w:t>rve:</w:t>
-      </w:r>
-    </w:p>
-    <w:p>
+        <w:rPr>
+          <w:b/>
+        </w:rPr>
+      </w:pPr>
+      <w:r>
+        <w:t xml:space="preserve">Loss curve of </w:t>
+      </w:r>
       <w:r>
         <w:rPr>
           <w:rFonts w:hint="eastAsia"/>
@@ -4187,27 +4268,133 @@
         <w:t>NAG</w:t>
       </w:r>
       <w:r>
-        <w:t>: (</w:t>
+        <w:rPr>
+          <w:vertAlign w:val="subscript"/>
+        </w:rPr>
+        <w:t>,</w:t>
+      </w:r>
+      <w:r>
+        <w:rPr>
+          <w:rFonts w:hint="eastAsia"/>
+        </w:rPr>
+        <w:t xml:space="preserve"> </w:t>
       </w:r>
       <w:proofErr w:type="spellStart"/>
       <w:r>
-        <w:t>iteation</w:t>
+        <w:rPr>
+          <w:rFonts w:hint="eastAsia"/>
+        </w:rPr>
+        <w:t>L</w:t>
+      </w:r>
+      <w:r>
+        <w:rPr>
+          <w:vertAlign w:val="subscript"/>
+        </w:rPr>
+        <w:t>RMSProp</w:t>
       </w:r>
       <w:proofErr w:type="spellEnd"/>
       <w:r>
-        <w:t xml:space="preserve"> times * 100)</w:t>
-      </w:r>
-    </w:p>
-    <w:p>
+        <w:rPr>
+          <w:vertAlign w:val="subscript"/>
+        </w:rPr>
+        <w:t>,</w:t>
+      </w:r>
+      <w:r>
+        <w:rPr>
+          <w:rFonts w:hint="eastAsia"/>
+        </w:rPr>
+        <w:t xml:space="preserve"> </w:t>
+      </w:r>
+      <w:proofErr w:type="spellStart"/>
+      <w:r>
+        <w:rPr>
+          <w:rFonts w:hint="eastAsia"/>
+        </w:rPr>
+        <w:t>L</w:t>
+      </w:r>
+      <w:r>
+        <w:rPr>
+          <w:rFonts w:hint="eastAsia"/>
+          <w:vertAlign w:val="subscript"/>
+        </w:rPr>
+        <w:t>Ada</w:t>
+      </w:r>
+      <w:r>
+        <w:rPr>
+          <w:vertAlign w:val="subscript"/>
+        </w:rPr>
+        <w:t>D</w:t>
+      </w:r>
+      <w:r>
+        <w:rPr>
+          <w:rFonts w:hint="eastAsia"/>
+          <w:vertAlign w:val="subscript"/>
+        </w:rPr>
+        <w:t>elta</w:t>
+      </w:r>
+      <w:proofErr w:type="spellEnd"/>
+      <w:r>
+        <w:rPr>
+          <w:vertAlign w:val="subscript"/>
+        </w:rPr>
+        <w:t>,</w:t>
+      </w:r>
+      <w:r>
+        <w:rPr>
+          <w:rFonts w:hint="eastAsia"/>
+        </w:rPr>
+        <w:t xml:space="preserve"> </w:t>
+      </w:r>
+      <w:proofErr w:type="spellStart"/>
+      <w:r>
+        <w:rPr>
+          <w:rFonts w:hint="eastAsia"/>
+        </w:rPr>
+        <w:t>L</w:t>
+      </w:r>
+      <w:r>
+        <w:rPr>
+          <w:vertAlign w:val="subscript"/>
+        </w:rPr>
+        <w:t>Adam</w:t>
+      </w:r>
+      <w:proofErr w:type="spellEnd"/>
+      <w:r>
+        <w:t xml:space="preserve">: </w:t>
+      </w:r>
+      <w:r>
+        <w:rPr>
+          <w:sz w:val="24"/>
+        </w:rPr>
+        <w:t>(Iteration times * 10)</w:t>
+      </w:r>
+    </w:p>
+    <w:p>
+      <w:pPr>
+        <w:rPr>
+          <w:rFonts w:hint="eastAsia"/>
+        </w:rPr>
+      </w:pPr>
+      <w:bookmarkStart w:id="0" w:name="_GoBack"/>
+      <w:bookmarkEnd w:id="0"/>
+    </w:p>
+    <w:p>
+      <w:pPr>
+        <w:jc w:val="center"/>
+        <w:rPr>
+          <w:rFonts w:hint="eastAsia"/>
+        </w:rPr>
+      </w:pPr>
       <w:r>
         <w:rPr>
           <w:noProof/>
         </w:rPr>
+        <w:lastRenderedPageBreak/>
         <w:drawing>
-          <wp:inline distT="0" distB="0" distL="0" distR="0" wp14:anchorId="2CECF3D2" wp14:editId="3B0C8B38">
-            <wp:extent cx="4010025" cy="2600325"/>
-            <wp:effectExtent l="0" t="0" r="9525" b="9525"/>
-            <wp:docPr id="8" name="图片 8"/>
+          <wp:inline distT="0" distB="0" distL="0" distR="0" wp14:anchorId="31A8A272" wp14:editId="3CD14991">
+            <wp:extent cx="3790950" cy="2514600"/>
+            <wp:effectExtent l="0" t="0" r="0" b="0"/>
+            <wp:docPr id="3" name="图片 3"/>
             <wp:cNvGraphicFramePr>
               <a:graphicFrameLocks xmlns:a="http://schemas.openxmlformats.org/drawingml/2006/main" noChangeAspect="1"/>
             </wp:cNvGraphicFramePr>
@@ -4227,7 +4414,7 @@
                   <pic:spPr>
                     <a:xfrm>
                       <a:off x="0" y="0"/>
-                      <a:ext cx="4010025" cy="2600325"/>
+                      <a:ext cx="3790950" cy="2514600"/>
                     </a:xfrm>
                     <a:prstGeom prst="rect">
                       <a:avLst/>
@@ -4240,229 +4427,6 @@
         </w:drawing>
       </w:r>
     </w:p>
-    <w:p/>
-    <w:p>
-      <w:proofErr w:type="spellStart"/>
-      <w:r>
-        <w:rPr>
-          <w:rFonts w:hint="eastAsia"/>
-        </w:rPr>
-        <w:t>L</w:t>
-      </w:r>
-      <w:r>
-        <w:rPr>
-          <w:rFonts w:hint="eastAsia"/>
-          <w:vertAlign w:val="subscript"/>
-        </w:rPr>
-        <w:t>RMS</w:t>
-      </w:r>
-      <w:r>
-        <w:rPr>
-          <w:vertAlign w:val="subscript"/>
-        </w:rPr>
-        <w:t>Prop</w:t>
-      </w:r>
-      <w:proofErr w:type="spellEnd"/>
-      <w:r>
-        <w:t>: (</w:t>
-      </w:r>
-      <w:proofErr w:type="spellStart"/>
-      <w:r>
-        <w:t>iteation</w:t>
-      </w:r>
-      <w:proofErr w:type="spellEnd"/>
-      <w:r>
-        <w:t xml:space="preserve"> times * 1000)</w:t>
-      </w:r>
-    </w:p>
-    <w:p>
-      <w:r>
-        <w:rPr>
-          <w:noProof/>
-        </w:rPr>
-        <w:drawing>
-          <wp:inline distT="0" distB="0" distL="0" distR="0" wp14:anchorId="575A7BA0" wp14:editId="45459027">
-            <wp:extent cx="4238625" cy="2676525"/>
-            <wp:effectExtent l="0" t="0" r="9525" b="9525"/>
-            <wp:docPr id="5" name="图片 5"/>
-            <wp:cNvGraphicFramePr>
-              <a:graphicFrameLocks xmlns:a="http://schemas.openxmlformats.org/drawingml/2006/main" noChangeAspect="1"/>
-            </wp:cNvGraphicFramePr>
-            <a:graphic xmlns:a="http://schemas.openxmlformats.org/drawingml/2006/main">
-              <a:graphicData uri="http://schemas.openxmlformats.org/drawingml/2006/picture">
-                <pic:pic xmlns:pic="http://schemas.openxmlformats.org/drawingml/2006/picture">
-                  <pic:nvPicPr>
-                    <pic:cNvPr id="1" name=""/>
-                    <pic:cNvPicPr/>
-                  </pic:nvPicPr>
-                  <pic:blipFill>
-                    <a:blip r:embed="rId20"/>
-                    <a:stretch>
-                      <a:fillRect/>
-                    </a:stretch>
-                  </pic:blipFill>
-                  <pic:spPr>
-                    <a:xfrm>
-                      <a:off x="0" y="0"/>
-                      <a:ext cx="4238625" cy="2676525"/>
-                    </a:xfrm>
-                    <a:prstGeom prst="rect">
-                      <a:avLst/>
-                    </a:prstGeom>
-                  </pic:spPr>
-                </pic:pic>
-              </a:graphicData>
-            </a:graphic>
-          </wp:inline>
-        </w:drawing>
-      </w:r>
-    </w:p>
-    <w:p/>
-    <w:p/>
-    <w:p>
-      <w:proofErr w:type="spellStart"/>
-      <w:r>
-        <w:rPr>
-          <w:rFonts w:hint="eastAsia"/>
-        </w:rPr>
-        <w:t>L</w:t>
-      </w:r>
-      <w:r>
-        <w:rPr>
-          <w:vertAlign w:val="subscript"/>
-        </w:rPr>
-        <w:t>AdaDelta</w:t>
-      </w:r>
-      <w:proofErr w:type="spellEnd"/>
-      <w:r>
-        <w:t>:</w:t>
-      </w:r>
-      <w:r>
-        <w:t xml:space="preserve"> (</w:t>
-      </w:r>
-      <w:proofErr w:type="spellStart"/>
-      <w:r>
-        <w:t>iteation</w:t>
-      </w:r>
-      <w:proofErr w:type="spellEnd"/>
-      <w:r>
-        <w:t xml:space="preserve"> times * 100)</w:t>
-      </w:r>
-    </w:p>
-    <w:p>
-      <w:r>
-        <w:rPr>
-          <w:noProof/>
-        </w:rPr>
-        <w:drawing>
-          <wp:inline distT="0" distB="0" distL="0" distR="0" wp14:anchorId="5DF8BD1B" wp14:editId="630D919A">
-            <wp:extent cx="3924300" cy="2571750"/>
-            <wp:effectExtent l="0" t="0" r="0" b="0"/>
-            <wp:docPr id="7" name="图片 7"/>
-            <wp:cNvGraphicFramePr>
-              <a:graphicFrameLocks xmlns:a="http://schemas.openxmlformats.org/drawingml/2006/main" noChangeAspect="1"/>
-            </wp:cNvGraphicFramePr>
-            <a:graphic xmlns:a="http://schemas.openxmlformats.org/drawingml/2006/main">
-              <a:graphicData uri="http://schemas.openxmlformats.org/drawingml/2006/picture">
-                <pic:pic xmlns:pic="http://schemas.openxmlformats.org/drawingml/2006/picture">
-                  <pic:nvPicPr>
-                    <pic:cNvPr id="1" name=""/>
-                    <pic:cNvPicPr/>
-                  </pic:nvPicPr>
-                  <pic:blipFill>
-                    <a:blip r:embed="rId21"/>
-                    <a:stretch>
-                      <a:fillRect/>
-                    </a:stretch>
-                  </pic:blipFill>
-                  <pic:spPr>
-                    <a:xfrm>
-                      <a:off x="0" y="0"/>
-                      <a:ext cx="3924300" cy="2571750"/>
-                    </a:xfrm>
-                    <a:prstGeom prst="rect">
-                      <a:avLst/>
-                    </a:prstGeom>
-                  </pic:spPr>
-                </pic:pic>
-              </a:graphicData>
-            </a:graphic>
-          </wp:inline>
-        </w:drawing>
-      </w:r>
-    </w:p>
-    <w:p/>
-    <w:p/>
-    <w:p>
-      <w:proofErr w:type="spellStart"/>
-      <w:r>
-        <w:rPr>
-          <w:rFonts w:hint="eastAsia"/>
-        </w:rPr>
-        <w:t>L</w:t>
-      </w:r>
-      <w:r>
-        <w:rPr>
-          <w:vertAlign w:val="subscript"/>
-        </w:rPr>
-        <w:t>Adam</w:t>
-      </w:r>
-      <w:proofErr w:type="spellEnd"/>
-      <w:r>
-        <w:t>: (</w:t>
-      </w:r>
-      <w:proofErr w:type="spellStart"/>
-      <w:r>
-        <w:t>iteation</w:t>
-      </w:r>
-      <w:proofErr w:type="spellEnd"/>
-      <w:r>
-        <w:t xml:space="preserve"> times * 1000)</w:t>
-      </w:r>
-    </w:p>
-    <w:p>
-      <w:r>
-        <w:rPr>
-          <w:noProof/>
-        </w:rPr>
-        <w:lastRenderedPageBreak/>
-        <w:drawing>
-          <wp:inline distT="0" distB="0" distL="0" distR="0" wp14:anchorId="34AA32F8" wp14:editId="373F1CA9">
-            <wp:extent cx="3943350" cy="2571750"/>
-            <wp:effectExtent l="0" t="0" r="0" b="0"/>
-            <wp:docPr id="2" name="图片 2"/>
-            <wp:cNvGraphicFramePr>
-              <a:graphicFrameLocks xmlns:a="http://schemas.openxmlformats.org/drawingml/2006/main" noChangeAspect="1"/>
-            </wp:cNvGraphicFramePr>
-            <a:graphic xmlns:a="http://schemas.openxmlformats.org/drawingml/2006/main">
-              <a:graphicData uri="http://schemas.openxmlformats.org/drawingml/2006/picture">
-                <pic:pic xmlns:pic="http://schemas.openxmlformats.org/drawingml/2006/picture">
-                  <pic:nvPicPr>
-                    <pic:cNvPr id="1" name=""/>
-                    <pic:cNvPicPr/>
-                  </pic:nvPicPr>
-                  <pic:blipFill>
-                    <a:blip r:embed="rId22"/>
-                    <a:stretch>
-                      <a:fillRect/>
-                    </a:stretch>
-                  </pic:blipFill>
-                  <pic:spPr>
-                    <a:xfrm>
-                      <a:off x="0" y="0"/>
-                      <a:ext cx="3943350" cy="2571750"/>
-                    </a:xfrm>
-                    <a:prstGeom prst="rect">
-                      <a:avLst/>
-                    </a:prstGeom>
-                  </pic:spPr>
-                </pic:pic>
-              </a:graphicData>
-            </a:graphic>
-          </wp:inline>
-        </w:drawing>
-      </w:r>
-    </w:p>
     <w:p>
       <w:pPr>
         <w:pStyle w:val="1"/>
@@ -4478,6 +4442,11 @@
       </w:r>
     </w:p>
     <w:p>
+      <w:pPr>
+        <w:rPr>
+          <w:rFonts w:hint="eastAsia"/>
+        </w:rPr>
+      </w:pPr>
       <w:r>
         <w:rPr>
           <w:rFonts w:hint="eastAsia"/>
@@ -4485,31 +4454,7 @@
         <w:t>The</w:t>
       </w:r>
       <w:r>
-        <w:t xml:space="preserve"> results of the experiment is consistent with expected. The loss curve descent down like “J” and the loss on </w:t>
-      </w:r>
-      <w:r>
-        <w:rPr>
-          <w:rFonts w:hint="eastAsia"/>
-        </w:rPr>
-        <w:t>training datasets</w:t>
-      </w:r>
-      <w:r>
-        <w:t xml:space="preserve"> is</w:t>
-      </w:r>
-      <w:r>
-        <w:t xml:space="preserve"> much</w:t>
-      </w:r>
-      <w:r>
-        <w:t xml:space="preserve"> smaller than it on </w:t>
-      </w:r>
-      <w:r>
-        <w:rPr>
-          <w:rFonts w:hint="eastAsia"/>
-        </w:rPr>
-        <w:t>validation datasets</w:t>
-      </w:r>
-      <w:r>
-        <w:t xml:space="preserve"> for the size of training set is twice bigger as the validation one</w:t>
+        <w:t xml:space="preserve"> results of the experiment is consistent with expected. The loss curve descent down like “J”</w:t>
       </w:r>
       <w:r>
         <w:t>.</w:t>
@@ -4521,34 +4466,6 @@
       </w:pPr>
       <w:r>
         <w:tab/>
-      </w:r>
-      <w:r>
-        <w:t xml:space="preserve">Same eta value is using in the 4 method of optimization, but convergence rate of NAG </w:t>
-      </w:r>
-      <w:r>
-        <w:rPr>
-          <w:rFonts w:hint="eastAsia"/>
-        </w:rPr>
-        <w:t>and</w:t>
-      </w:r>
-      <w:r>
-        <w:t xml:space="preserve"> </w:t>
-      </w:r>
-      <w:proofErr w:type="spellStart"/>
-      <w:r>
-        <w:t>AdaDelta</w:t>
-      </w:r>
-      <w:proofErr w:type="spellEnd"/>
-      <w:r>
-        <w:t xml:space="preserve"> is much </w:t>
-      </w:r>
-      <w:proofErr w:type="gramStart"/>
-      <w:r>
-        <w:t>more faster</w:t>
-      </w:r>
-      <w:proofErr w:type="gramEnd"/>
-      <w:r>
-        <w:t xml:space="preserve"> than the other two methods.</w:t>
       </w:r>
     </w:p>
     <w:p/>
@@ -4655,7 +4572,7 @@
 </file>
 
 <file path=word/endnotes.xml><?xml version="1.0" encoding="utf-8"?>
-<w:endnotes xmlns:wpc="http://schemas.microsoft.com/office/word/2010/wordprocessingCanvas" xmlns:mc="http://schemas.openxmlformats.org/markup-compatibility/2006" xmlns:o="urn:schemas-microsoft-com:office:office" xmlns:r="http://schemas.openxmlformats.org/officeDocument/2006/relationships" xmlns:m="http://schemas.openxmlformats.org/officeDocument/2006/math" xmlns:v="urn:schemas-microsoft-com:vml" xmlns:wp14="http://schemas.microsoft.com/office/word/2010/wordprocessingDrawing" xmlns:wp="http://schemas.openxmlformats.org/drawingml/2006/wordprocessingDrawing" xmlns:w10="urn:schemas-microsoft-com:office:word" xmlns:w="http://schemas.openxmlformats.org/wordprocessingml/2006/main" xmlns:w14="http://schemas.microsoft.com/office/word/2010/wordml" xmlns:w15="http://schemas.microsoft.com/office/word/2012/wordml" xmlns:wpg="http://schemas.microsoft.com/office/word/2010/wordprocessingGroup" xmlns:wpi="http://schemas.microsoft.com/office/word/2010/wordprocessingInk" xmlns:wne="http://schemas.microsoft.com/office/word/2006/wordml" xmlns:wps="http://schemas.microsoft.com/office/word/2010/wordprocessingShape" mc:Ignorable="w14 w15 wp14">
+<w:endnotes xmlns:wpc="http://schemas.microsoft.com/office/word/2010/wordprocessingCanvas" xmlns:cx="http://schemas.microsoft.com/office/drawing/2014/chartex" xmlns:cx1="http://schemas.microsoft.com/office/drawing/2015/9/8/chartex" xmlns:cx2="http://schemas.microsoft.com/office/drawing/2015/10/21/chartex" xmlns:cx3="http://schemas.microsoft.com/office/drawing/2016/5/9/chartex" xmlns:cx4="http://schemas.microsoft.com/office/drawing/2016/5/10/chartex" xmlns:cx5="http://schemas.microsoft.com/office/drawing/2016/5/11/chartex" xmlns:cx6="http://schemas.microsoft.com/office/drawing/2016/5/12/chartex" xmlns:cx7="http://schemas.microsoft.com/office/drawing/2016/5/13/chartex" xmlns:cx8="http://schemas.microsoft.com/office/drawing/2016/5/14/chartex" xmlns:mc="http://schemas.openxmlformats.org/markup-compatibility/2006" xmlns:aink="http://schemas.microsoft.com/office/drawing/2016/ink" xmlns:am3d="http://schemas.microsoft.com/office/drawing/2017/model3d" xmlns:o="urn:schemas-microsoft-com:office:office" xmlns:r="http://schemas.openxmlformats.org/officeDocument/2006/relationships" xmlns:m="http://schemas.openxmlformats.org/officeDocument/2006/math" xmlns:v="urn:schemas-microsoft-com:vml" xmlns:wp14="http://schemas.microsoft.com/office/word/2010/wordprocessingDrawing" xmlns:wp="http://schemas.openxmlformats.org/drawingml/2006/wordprocessingDrawing" xmlns:w10="urn:schemas-microsoft-com:office:word" xmlns:w="http://schemas.openxmlformats.org/wordprocessingml/2006/main" xmlns:w14="http://schemas.microsoft.com/office/word/2010/wordml" xmlns:w15="http://schemas.microsoft.com/office/word/2012/wordml" xmlns:w16cid="http://schemas.microsoft.com/office/word/2016/wordml/cid" xmlns:w16se="http://schemas.microsoft.com/office/word/2015/wordml/symex" xmlns:wpg="http://schemas.microsoft.com/office/word/2010/wordprocessingGroup" xmlns:wpi="http://schemas.microsoft.com/office/word/2010/wordprocessingInk" xmlns:wne="http://schemas.microsoft.com/office/word/2006/wordml" xmlns:wps="http://schemas.microsoft.com/office/word/2010/wordprocessingShape" mc:Ignorable="w14 w15 w16se w16cid wp14">
   <w:endnote w:type="separator" w:id="-1">
     <w:p>
       <w:r>
@@ -4674,7 +4591,7 @@
 </file>
 
 <file path=word/footer1.xml><?xml version="1.0" encoding="utf-8"?>
-<w:ftr xmlns:wpc="http://schemas.microsoft.com/office/word/2010/wordprocessingCanvas" xmlns:mc="http://schemas.openxmlformats.org/markup-compatibility/2006" xmlns:o="urn:schemas-microsoft-com:office:office" xmlns:r="http://schemas.openxmlformats.org/officeDocument/2006/relationships" xmlns:m="http://schemas.openxmlformats.org/officeDocument/2006/math" xmlns:v="urn:schemas-microsoft-com:vml" xmlns:wp14="http://schemas.microsoft.com/office/word/2010/wordprocessingDrawing" xmlns:wp="http://schemas.openxmlformats.org/drawingml/2006/wordprocessingDrawing" xmlns:w10="urn:schemas-microsoft-com:office:word" xmlns:w="http://schemas.openxmlformats.org/wordprocessingml/2006/main" xmlns:w14="http://schemas.microsoft.com/office/word/2010/wordml" xmlns:w15="http://schemas.microsoft.com/office/word/2012/wordml" xmlns:wpg="http://schemas.microsoft.com/office/word/2010/wordprocessingGroup" xmlns:wpi="http://schemas.microsoft.com/office/word/2010/wordprocessingInk" xmlns:wne="http://schemas.microsoft.com/office/word/2006/wordml" xmlns:wps="http://schemas.microsoft.com/office/word/2010/wordprocessingShape" mc:Ignorable="w14 w15 wp14">
+<w:ftr xmlns:wpc="http://schemas.microsoft.com/office/word/2010/wordprocessingCanvas" xmlns:cx="http://schemas.microsoft.com/office/drawing/2014/chartex" xmlns:cx1="http://schemas.microsoft.com/office/drawing/2015/9/8/chartex" xmlns:cx2="http://schemas.microsoft.com/office/drawing/2015/10/21/chartex" xmlns:cx3="http://schemas.microsoft.com/office/drawing/2016/5/9/chartex" xmlns:cx4="http://schemas.microsoft.com/office/drawing/2016/5/10/chartex" xmlns:cx5="http://schemas.microsoft.com/office/drawing/2016/5/11/chartex" xmlns:cx6="http://schemas.microsoft.com/office/drawing/2016/5/12/chartex" xmlns:cx7="http://schemas.microsoft.com/office/drawing/2016/5/13/chartex" xmlns:cx8="http://schemas.microsoft.com/office/drawing/2016/5/14/chartex" xmlns:mc="http://schemas.openxmlformats.org/markup-compatibility/2006" xmlns:aink="http://schemas.microsoft.com/office/drawing/2016/ink" xmlns:am3d="http://schemas.microsoft.com/office/drawing/2017/model3d" xmlns:o="urn:schemas-microsoft-com:office:office" xmlns:r="http://schemas.openxmlformats.org/officeDocument/2006/relationships" xmlns:m="http://schemas.openxmlformats.org/officeDocument/2006/math" xmlns:v="urn:schemas-microsoft-com:vml" xmlns:wp14="http://schemas.microsoft.com/office/word/2010/wordprocessingDrawing" xmlns:wp="http://schemas.openxmlformats.org/drawingml/2006/wordprocessingDrawing" xmlns:w10="urn:schemas-microsoft-com:office:word" xmlns:w="http://schemas.openxmlformats.org/wordprocessingml/2006/main" xmlns:w14="http://schemas.microsoft.com/office/word/2010/wordml" xmlns:w15="http://schemas.microsoft.com/office/word/2012/wordml" xmlns:w16cid="http://schemas.microsoft.com/office/word/2016/wordml/cid" xmlns:w16se="http://schemas.microsoft.com/office/word/2015/wordml/symex" xmlns:wpg="http://schemas.microsoft.com/office/word/2010/wordprocessingGroup" xmlns:wpi="http://schemas.microsoft.com/office/word/2010/wordprocessingInk" xmlns:wne="http://schemas.microsoft.com/office/word/2006/wordml" xmlns:wps="http://schemas.microsoft.com/office/word/2010/wordprocessingShape" mc:Ignorable="w14 w15 w16se w16cid wp14">
   <w:p>
     <w:pPr>
       <w:pStyle w:val="a3"/>
@@ -4705,7 +4622,7 @@
 </file>
 
 <file path=word/footer2.xml><?xml version="1.0" encoding="utf-8"?>
-<w:ftr xmlns:wpc="http://schemas.microsoft.com/office/word/2010/wordprocessingCanvas" xmlns:mc="http://schemas.openxmlformats.org/markup-compatibility/2006" xmlns:o="urn:schemas-microsoft-com:office:office" xmlns:r="http://schemas.openxmlformats.org/officeDocument/2006/relationships" xmlns:m="http://schemas.openxmlformats.org/officeDocument/2006/math" xmlns:v="urn:schemas-microsoft-com:vml" xmlns:wp14="http://schemas.microsoft.com/office/word/2010/wordprocessingDrawing" xmlns:wp="http://schemas.openxmlformats.org/drawingml/2006/wordprocessingDrawing" xmlns:w10="urn:schemas-microsoft-com:office:word" xmlns:w="http://schemas.openxmlformats.org/wordprocessingml/2006/main" xmlns:w14="http://schemas.microsoft.com/office/word/2010/wordml" xmlns:w15="http://schemas.microsoft.com/office/word/2012/wordml" xmlns:wpg="http://schemas.microsoft.com/office/word/2010/wordprocessingGroup" xmlns:wpi="http://schemas.microsoft.com/office/word/2010/wordprocessingInk" xmlns:wne="http://schemas.microsoft.com/office/word/2006/wordml" xmlns:wps="http://schemas.microsoft.com/office/word/2010/wordprocessingShape" mc:Ignorable="w14 w15 wp14">
+<w:ftr xmlns:wpc="http://schemas.microsoft.com/office/word/2010/wordprocessingCanvas" xmlns:cx="http://schemas.microsoft.com/office/drawing/2014/chartex" xmlns:cx1="http://schemas.microsoft.com/office/drawing/2015/9/8/chartex" xmlns:cx2="http://schemas.microsoft.com/office/drawing/2015/10/21/chartex" xmlns:cx3="http://schemas.microsoft.com/office/drawing/2016/5/9/chartex" xmlns:cx4="http://schemas.microsoft.com/office/drawing/2016/5/10/chartex" xmlns:cx5="http://schemas.microsoft.com/office/drawing/2016/5/11/chartex" xmlns:cx6="http://schemas.microsoft.com/office/drawing/2016/5/12/chartex" xmlns:cx7="http://schemas.microsoft.com/office/drawing/2016/5/13/chartex" xmlns:cx8="http://schemas.microsoft.com/office/drawing/2016/5/14/chartex" xmlns:mc="http://schemas.openxmlformats.org/markup-compatibility/2006" xmlns:aink="http://schemas.microsoft.com/office/drawing/2016/ink" xmlns:am3d="http://schemas.microsoft.com/office/drawing/2017/model3d" xmlns:o="urn:schemas-microsoft-com:office:office" xmlns:r="http://schemas.openxmlformats.org/officeDocument/2006/relationships" xmlns:m="http://schemas.openxmlformats.org/officeDocument/2006/math" xmlns:v="urn:schemas-microsoft-com:vml" xmlns:wp14="http://schemas.microsoft.com/office/word/2010/wordprocessingDrawing" xmlns:wp="http://schemas.openxmlformats.org/drawingml/2006/wordprocessingDrawing" xmlns:w10="urn:schemas-microsoft-com:office:word" xmlns:w="http://schemas.openxmlformats.org/wordprocessingml/2006/main" xmlns:w14="http://schemas.microsoft.com/office/word/2010/wordml" xmlns:w15="http://schemas.microsoft.com/office/word/2012/wordml" xmlns:w16cid="http://schemas.microsoft.com/office/word/2016/wordml/cid" xmlns:w16se="http://schemas.microsoft.com/office/word/2015/wordml/symex" xmlns:wpg="http://schemas.microsoft.com/office/word/2010/wordprocessingGroup" xmlns:wpi="http://schemas.microsoft.com/office/word/2010/wordprocessingInk" xmlns:wne="http://schemas.microsoft.com/office/word/2006/wordml" xmlns:wps="http://schemas.microsoft.com/office/word/2010/wordprocessingShape" mc:Ignorable="w14 w15 w16se w16cid wp14">
   <w:p>
     <w:pPr>
       <w:pStyle w:val="a3"/>
@@ -4716,7 +4633,7 @@
 </file>
 
 <file path=word/footnotes.xml><?xml version="1.0" encoding="utf-8"?>
-<w:footnotes xmlns:wpc="http://schemas.microsoft.com/office/word/2010/wordprocessingCanvas" xmlns:mc="http://schemas.openxmlformats.org/markup-compatibility/2006" xmlns:o="urn:schemas-microsoft-com:office:office" xmlns:r="http://schemas.openxmlformats.org/officeDocument/2006/relationships" xmlns:m="http://schemas.openxmlformats.org/officeDocument/2006/math" xmlns:v="urn:schemas-microsoft-com:vml" xmlns:wp14="http://schemas.microsoft.com/office/word/2010/wordprocessingDrawing" xmlns:wp="http://schemas.openxmlformats.org/drawingml/2006/wordprocessingDrawing" xmlns:w10="urn:schemas-microsoft-com:office:word" xmlns:w="http://schemas.openxmlformats.org/wordprocessingml/2006/main" xmlns:w14="http://schemas.microsoft.com/office/word/2010/wordml" xmlns:w15="http://schemas.microsoft.com/office/word/2012/wordml" xmlns:wpg="http://schemas.microsoft.com/office/word/2010/wordprocessingGroup" xmlns:wpi="http://schemas.microsoft.com/office/word/2010/wordprocessingInk" xmlns:wne="http://schemas.microsoft.com/office/word/2006/wordml" xmlns:wps="http://schemas.microsoft.com/office/word/2010/wordprocessingShape" mc:Ignorable="w14 w15 wp14">
+<w:footnotes xmlns:wpc="http://schemas.microsoft.com/office/word/2010/wordprocessingCanvas" xmlns:cx="http://schemas.microsoft.com/office/drawing/2014/chartex" xmlns:cx1="http://schemas.microsoft.com/office/drawing/2015/9/8/chartex" xmlns:cx2="http://schemas.microsoft.com/office/drawing/2015/10/21/chartex" xmlns:cx3="http://schemas.microsoft.com/office/drawing/2016/5/9/chartex" xmlns:cx4="http://schemas.microsoft.com/office/drawing/2016/5/10/chartex" xmlns:cx5="http://schemas.microsoft.com/office/drawing/2016/5/11/chartex" xmlns:cx6="http://schemas.microsoft.com/office/drawing/2016/5/12/chartex" xmlns:cx7="http://schemas.microsoft.com/office/drawing/2016/5/13/chartex" xmlns:cx8="http://schemas.microsoft.com/office/drawing/2016/5/14/chartex" xmlns:mc="http://schemas.openxmlformats.org/markup-compatibility/2006" xmlns:aink="http://schemas.microsoft.com/office/drawing/2016/ink" xmlns:am3d="http://schemas.microsoft.com/office/drawing/2017/model3d" xmlns:o="urn:schemas-microsoft-com:office:office" xmlns:r="http://schemas.openxmlformats.org/officeDocument/2006/relationships" xmlns:m="http://schemas.openxmlformats.org/officeDocument/2006/math" xmlns:v="urn:schemas-microsoft-com:vml" xmlns:wp14="http://schemas.microsoft.com/office/word/2010/wordprocessingDrawing" xmlns:wp="http://schemas.openxmlformats.org/drawingml/2006/wordprocessingDrawing" xmlns:w10="urn:schemas-microsoft-com:office:word" xmlns:w="http://schemas.openxmlformats.org/wordprocessingml/2006/main" xmlns:w14="http://schemas.microsoft.com/office/word/2010/wordml" xmlns:w15="http://schemas.microsoft.com/office/word/2012/wordml" xmlns:w16cid="http://schemas.microsoft.com/office/word/2016/wordml/cid" xmlns:w16se="http://schemas.microsoft.com/office/word/2015/wordml/symex" xmlns:wpg="http://schemas.microsoft.com/office/word/2010/wordprocessingGroup" xmlns:wpi="http://schemas.microsoft.com/office/word/2010/wordprocessingInk" xmlns:wne="http://schemas.microsoft.com/office/word/2006/wordml" xmlns:wps="http://schemas.microsoft.com/office/word/2010/wordprocessingShape" mc:Ignorable="w14 w15 w16se w16cid wp14">
   <w:footnote w:type="separator" w:id="-1">
     <w:p>
       <w:r>
@@ -4735,7 +4652,7 @@
 </file>
 
 <file path=word/header1.xml><?xml version="1.0" encoding="utf-8"?>
-<w:hdr xmlns:wpc="http://schemas.microsoft.com/office/word/2010/wordprocessingCanvas" xmlns:mc="http://schemas.openxmlformats.org/markup-compatibility/2006" xmlns:o="urn:schemas-microsoft-com:office:office" xmlns:r="http://schemas.openxmlformats.org/officeDocument/2006/relationships" xmlns:m="http://schemas.openxmlformats.org/officeDocument/2006/math" xmlns:v="urn:schemas-microsoft-com:vml" xmlns:wp14="http://schemas.microsoft.com/office/word/2010/wordprocessingDrawing" xmlns:wp="http://schemas.openxmlformats.org/drawingml/2006/wordprocessingDrawing" xmlns:w10="urn:schemas-microsoft-com:office:word" xmlns:w="http://schemas.openxmlformats.org/wordprocessingml/2006/main" xmlns:w14="http://schemas.microsoft.com/office/word/2010/wordml" xmlns:w15="http://schemas.microsoft.com/office/word/2012/wordml" xmlns:wpg="http://schemas.microsoft.com/office/word/2010/wordprocessingGroup" xmlns:wpi="http://schemas.microsoft.com/office/word/2010/wordprocessingInk" xmlns:wne="http://schemas.microsoft.com/office/word/2006/wordml" xmlns:wps="http://schemas.microsoft.com/office/word/2010/wordprocessingShape" mc:Ignorable="w14 w15 wp14">
+<w:hdr xmlns:wpc="http://schemas.microsoft.com/office/word/2010/wordprocessingCanvas" xmlns:cx="http://schemas.microsoft.com/office/drawing/2014/chartex" xmlns:cx1="http://schemas.microsoft.com/office/drawing/2015/9/8/chartex" xmlns:cx2="http://schemas.microsoft.com/office/drawing/2015/10/21/chartex" xmlns:cx3="http://schemas.microsoft.com/office/drawing/2016/5/9/chartex" xmlns:cx4="http://schemas.microsoft.com/office/drawing/2016/5/10/chartex" xmlns:cx5="http://schemas.microsoft.com/office/drawing/2016/5/11/chartex" xmlns:cx6="http://schemas.microsoft.com/office/drawing/2016/5/12/chartex" xmlns:cx7="http://schemas.microsoft.com/office/drawing/2016/5/13/chartex" xmlns:cx8="http://schemas.microsoft.com/office/drawing/2016/5/14/chartex" xmlns:mc="http://schemas.openxmlformats.org/markup-compatibility/2006" xmlns:aink="http://schemas.microsoft.com/office/drawing/2016/ink" xmlns:am3d="http://schemas.microsoft.com/office/drawing/2017/model3d" xmlns:o="urn:schemas-microsoft-com:office:office" xmlns:r="http://schemas.openxmlformats.org/officeDocument/2006/relationships" xmlns:m="http://schemas.openxmlformats.org/officeDocument/2006/math" xmlns:v="urn:schemas-microsoft-com:vml" xmlns:wp14="http://schemas.microsoft.com/office/word/2010/wordprocessingDrawing" xmlns:wp="http://schemas.openxmlformats.org/drawingml/2006/wordprocessingDrawing" xmlns:w10="urn:schemas-microsoft-com:office:word" xmlns:w="http://schemas.openxmlformats.org/wordprocessingml/2006/main" xmlns:w14="http://schemas.microsoft.com/office/word/2010/wordml" xmlns:w15="http://schemas.microsoft.com/office/word/2012/wordml" xmlns:w16cid="http://schemas.microsoft.com/office/word/2016/wordml/cid" xmlns:w16se="http://schemas.microsoft.com/office/word/2015/wordml/symex" xmlns:wpg="http://schemas.microsoft.com/office/word/2010/wordprocessingGroup" xmlns:wpi="http://schemas.microsoft.com/office/word/2010/wordprocessingInk" xmlns:wne="http://schemas.microsoft.com/office/word/2006/wordml" xmlns:wps="http://schemas.microsoft.com/office/word/2010/wordprocessingShape" mc:Ignorable="w14 w15 w16se w16cid wp14">
   <w:p>
     <w:pPr>
       <w:pStyle w:val="a4"/>
@@ -4751,8 +4668,8 @@
 </file>
 
 <file path=word/numbering.xml><?xml version="1.0" encoding="utf-8"?>
-<w:numbering xmlns:wpc="http://schemas.microsoft.com/office/word/2010/wordprocessingCanvas" xmlns:mc="http://schemas.openxmlformats.org/markup-compatibility/2006" xmlns:o="urn:schemas-microsoft-com:office:office" xmlns:r="http://schemas.openxmlformats.org/officeDocument/2006/relationships" xmlns:m="http://schemas.openxmlformats.org/officeDocument/2006/math" xmlns:v="urn:schemas-microsoft-com:vml" xmlns:wp14="http://schemas.microsoft.com/office/word/2010/wordprocessingDrawing" xmlns:wp="http://schemas.openxmlformats.org/drawingml/2006/wordprocessingDrawing" xmlns:w10="urn:schemas-microsoft-com:office:word" xmlns:w="http://schemas.openxmlformats.org/wordprocessingml/2006/main" xmlns:w14="http://schemas.microsoft.com/office/word/2010/wordml" xmlns:w15="http://schemas.microsoft.com/office/word/2012/wordml" xmlns:wpg="http://schemas.microsoft.com/office/word/2010/wordprocessingGroup" xmlns:wpi="http://schemas.microsoft.com/office/word/2010/wordprocessingInk" xmlns:wne="http://schemas.microsoft.com/office/word/2006/wordml" xmlns:wps="http://schemas.microsoft.com/office/word/2010/wordprocessingShape" mc:Ignorable="w14 w15 wp14">
-  <w:abstractNum w:abstractNumId="0">
+<w:numbering xmlns:wpc="http://schemas.microsoft.com/office/word/2010/wordprocessingCanvas" xmlns:cx="http://schemas.microsoft.com/office/drawing/2014/chartex" xmlns:cx1="http://schemas.microsoft.com/office/drawing/2015/9/8/chartex" xmlns:cx2="http://schemas.microsoft.com/office/drawing/2015/10/21/chartex" xmlns:cx3="http://schemas.microsoft.com/office/drawing/2016/5/9/chartex" xmlns:cx4="http://schemas.microsoft.com/office/drawing/2016/5/10/chartex" xmlns:cx5="http://schemas.microsoft.com/office/drawing/2016/5/11/chartex" xmlns:cx6="http://schemas.microsoft.com/office/drawing/2016/5/12/chartex" xmlns:cx7="http://schemas.microsoft.com/office/drawing/2016/5/13/chartex" xmlns:cx8="http://schemas.microsoft.com/office/drawing/2016/5/14/chartex" xmlns:mc="http://schemas.openxmlformats.org/markup-compatibility/2006" xmlns:aink="http://schemas.microsoft.com/office/drawing/2016/ink" xmlns:am3d="http://schemas.microsoft.com/office/drawing/2017/model3d" xmlns:o="urn:schemas-microsoft-com:office:office" xmlns:r="http://schemas.openxmlformats.org/officeDocument/2006/relationships" xmlns:m="http://schemas.openxmlformats.org/officeDocument/2006/math" xmlns:v="urn:schemas-microsoft-com:vml" xmlns:wp14="http://schemas.microsoft.com/office/word/2010/wordprocessingDrawing" xmlns:wp="http://schemas.openxmlformats.org/drawingml/2006/wordprocessingDrawing" xmlns:w10="urn:schemas-microsoft-com:office:word" xmlns:w="http://schemas.openxmlformats.org/wordprocessingml/2006/main" xmlns:w14="http://schemas.microsoft.com/office/word/2010/wordml" xmlns:w15="http://schemas.microsoft.com/office/word/2012/wordml" xmlns:w16cid="http://schemas.microsoft.com/office/word/2016/wordml/cid" xmlns:w16se="http://schemas.microsoft.com/office/word/2015/wordml/symex" xmlns:wpg="http://schemas.microsoft.com/office/word/2010/wordprocessingGroup" xmlns:wpi="http://schemas.microsoft.com/office/word/2010/wordprocessingInk" xmlns:wne="http://schemas.microsoft.com/office/word/2006/wordml" xmlns:wps="http://schemas.microsoft.com/office/word/2010/wordprocessingShape" mc:Ignorable="w14 w15 w16se w16cid wp14">
+  <w:abstractNum w:abstractNumId="0" w15:restartNumberingAfterBreak="0">
     <w:nsid w:val="071847CE"/>
     <w:multiLevelType w:val="multilevel"/>
     <w:tmpl w:val="1A267C82"/>
@@ -4892,7 +4809,7 @@
       </w:rPr>
     </w:lvl>
   </w:abstractNum>
-  <w:abstractNum w:abstractNumId="1">
+  <w:abstractNum w:abstractNumId="1" w15:restartNumberingAfterBreak="0">
     <w:nsid w:val="14A0666D"/>
     <w:multiLevelType w:val="multilevel"/>
     <w:tmpl w:val="81029570"/>
@@ -5005,7 +4922,7 @@
       </w:pPr>
     </w:lvl>
   </w:abstractNum>
-  <w:abstractNum w:abstractNumId="2">
+  <w:abstractNum w:abstractNumId="2" w15:restartNumberingAfterBreak="0">
     <w:nsid w:val="1A346D47"/>
     <w:multiLevelType w:val="hybridMultilevel"/>
     <w:tmpl w:val="0EA04D30"/>
@@ -5118,7 +5035,7 @@
       </w:rPr>
     </w:lvl>
   </w:abstractNum>
-  <w:abstractNum w:abstractNumId="3">
+  <w:abstractNum w:abstractNumId="3" w15:restartNumberingAfterBreak="0">
     <w:nsid w:val="1CE36F57"/>
     <w:multiLevelType w:val="hybridMultilevel"/>
     <w:tmpl w:val="AD4A5EDE"/>
@@ -5207,7 +5124,7 @@
       </w:pPr>
     </w:lvl>
   </w:abstractNum>
-  <w:abstractNum w:abstractNumId="4">
+  <w:abstractNum w:abstractNumId="4" w15:restartNumberingAfterBreak="0">
     <w:nsid w:val="27551133"/>
     <w:multiLevelType w:val="multilevel"/>
     <w:tmpl w:val="0534FD08"/>
@@ -5320,7 +5237,7 @@
       </w:pPr>
     </w:lvl>
   </w:abstractNum>
-  <w:abstractNum w:abstractNumId="5">
+  <w:abstractNum w:abstractNumId="5" w15:restartNumberingAfterBreak="0">
     <w:nsid w:val="2EF51CE0"/>
     <w:multiLevelType w:val="hybridMultilevel"/>
     <w:tmpl w:val="CA9A3048"/>
@@ -5410,7 +5327,7 @@
       </w:pPr>
     </w:lvl>
   </w:abstractNum>
-  <w:abstractNum w:abstractNumId="6">
+  <w:abstractNum w:abstractNumId="6" w15:restartNumberingAfterBreak="0">
     <w:nsid w:val="39CC1200"/>
     <w:multiLevelType w:val="multilevel"/>
     <w:tmpl w:val="68EC80AA"/>
@@ -5550,7 +5467,7 @@
       </w:rPr>
     </w:lvl>
   </w:abstractNum>
-  <w:abstractNum w:abstractNumId="7">
+  <w:abstractNum w:abstractNumId="7" w15:restartNumberingAfterBreak="0">
     <w:nsid w:val="4F8D2301"/>
     <w:multiLevelType w:val="multilevel"/>
     <w:tmpl w:val="A1D040DC"/>
@@ -5690,7 +5607,7 @@
       </w:rPr>
     </w:lvl>
   </w:abstractNum>
-  <w:abstractNum w:abstractNumId="8">
+  <w:abstractNum w:abstractNumId="8" w15:restartNumberingAfterBreak="0">
     <w:nsid w:val="565C5E93"/>
     <w:multiLevelType w:val="multilevel"/>
     <w:tmpl w:val="DD1056E4"/>
@@ -5803,7 +5720,7 @@
       </w:pPr>
     </w:lvl>
   </w:abstractNum>
-  <w:abstractNum w:abstractNumId="9">
+  <w:abstractNum w:abstractNumId="9" w15:restartNumberingAfterBreak="0">
     <w:nsid w:val="5FA20520"/>
     <w:multiLevelType w:val="multilevel"/>
     <w:tmpl w:val="83F260BC"/>
@@ -5916,7 +5833,7 @@
       </w:pPr>
     </w:lvl>
   </w:abstractNum>
-  <w:abstractNum w:abstractNumId="10">
+  <w:abstractNum w:abstractNumId="10" w15:restartNumberingAfterBreak="0">
     <w:nsid w:val="6F0C62DE"/>
     <w:multiLevelType w:val="multilevel"/>
     <w:tmpl w:val="70E6B65E"/>
@@ -6029,7 +5946,7 @@
       </w:pPr>
     </w:lvl>
   </w:abstractNum>
-  <w:abstractNum w:abstractNumId="11">
+  <w:abstractNum w:abstractNumId="11" w15:restartNumberingAfterBreak="0">
     <w:nsid w:val="71E06932"/>
     <w:multiLevelType w:val="multilevel"/>
     <w:tmpl w:val="EEE8CDA8"/>
@@ -6188,7 +6105,7 @@
 </file>
 
 <file path=word/styles.xml><?xml version="1.0" encoding="utf-8"?>
-<w:styles xmlns:mc="http://schemas.openxmlformats.org/markup-compatibility/2006" xmlns:r="http://schemas.openxmlformats.org/officeDocument/2006/relationships" xmlns:w="http://schemas.openxmlformats.org/wordprocessingml/2006/main" xmlns:w14="http://schemas.microsoft.com/office/word/2010/wordml" xmlns:w15="http://schemas.microsoft.com/office/word/2012/wordml" mc:Ignorable="w14 w15">
+<w:styles xmlns:mc="http://schemas.openxmlformats.org/markup-compatibility/2006" xmlns:r="http://schemas.openxmlformats.org/officeDocument/2006/relationships" xmlns:w="http://schemas.openxmlformats.org/wordprocessingml/2006/main" xmlns:w14="http://schemas.microsoft.com/office/word/2010/wordml" xmlns:w15="http://schemas.microsoft.com/office/word/2012/wordml" xmlns:w16cid="http://schemas.microsoft.com/office/word/2016/wordml/cid" xmlns:w16se="http://schemas.microsoft.com/office/word/2015/wordml/symex" mc:Ignorable="w14 w15 w16se w16cid">
   <w:docDefaults>
     <w:rPrDefault>
       <w:rPr>
@@ -6198,7 +6115,7 @@
     </w:rPrDefault>
     <w:pPrDefault/>
   </w:docDefaults>
-  <w:latentStyles w:defLockedState="0" w:defUIPriority="0" w:defSemiHidden="0" w:defUnhideWhenUsed="0" w:defQFormat="0" w:count="371">
+  <w:latentStyles w:defLockedState="0" w:defUIPriority="0" w:defSemiHidden="0" w:defUnhideWhenUsed="0" w:defQFormat="0" w:count="375">
     <w:lsdException w:name="Normal" w:qFormat="1"/>
     <w:lsdException w:name="heading 1" w:qFormat="1"/>
     <w:lsdException w:name="heading 2" w:unhideWhenUsed="1" w:qFormat="1"/>
@@ -6220,7 +6137,7 @@
     <w:lsdException w:name="HTML Top of Form" w:semiHidden="1" w:uiPriority="99" w:unhideWhenUsed="1"/>
     <w:lsdException w:name="HTML Bottom of Form" w:semiHidden="1" w:uiPriority="99" w:unhideWhenUsed="1"/>
     <w:lsdException w:name="HTML Preformatted" w:semiHidden="1" w:unhideWhenUsed="1"/>
-    <w:lsdException w:name="Normal Table" w:semiHidden="1" w:unhideWhenUsed="1" w:qFormat="1"/>
+    <w:lsdException w:name="Normal Table" w:qFormat="1"/>
     <w:lsdException w:name="No List" w:semiHidden="1" w:uiPriority="99" w:unhideWhenUsed="1"/>
     <w:lsdException w:name="Outline List 1" w:semiHidden="1" w:uiPriority="99" w:unhideWhenUsed="1"/>
     <w:lsdException w:name="Outline List 2" w:semiHidden="1" w:uiPriority="99" w:unhideWhenUsed="1"/>
@@ -6263,10 +6180,8 @@
     <w:lsdException w:name="Table Elegant" w:semiHidden="1" w:unhideWhenUsed="1"/>
     <w:lsdException w:name="Table Professional" w:semiHidden="1" w:unhideWhenUsed="1"/>
     <w:lsdException w:name="Table Subtle 1" w:semiHidden="1" w:unhideWhenUsed="1"/>
-    <w:lsdException w:name="Table Subtle 2" w:semiHidden="1" w:unhideWhenUsed="1"/>
     <w:lsdException w:name="Table Web 1" w:semiHidden="1" w:unhideWhenUsed="1"/>
     <w:lsdException w:name="Table Web 2" w:semiHidden="1" w:unhideWhenUsed="1"/>
-    <w:lsdException w:name="Table Web 3" w:semiHidden="1" w:unhideWhenUsed="1"/>
     <w:lsdException w:name="Table Theme" w:semiHidden="1" w:unhideWhenUsed="1"/>
     <w:lsdException w:name="Placeholder Text" w:semiHidden="1" w:uiPriority="99"/>
     <w:lsdException w:name="No Spacing" w:uiPriority="99"/>
@@ -6483,6 +6398,10 @@
     <w:lsdException w:name="List Table 5 Dark Accent 6" w:uiPriority="50"/>
     <w:lsdException w:name="List Table 6 Colorful Accent 6" w:uiPriority="51"/>
     <w:lsdException w:name="List Table 7 Colorful Accent 6" w:uiPriority="52"/>
+    <w:lsdException w:name="Mention" w:semiHidden="1" w:uiPriority="99" w:unhideWhenUsed="1"/>
+    <w:lsdException w:name="Smart Hyperlink" w:semiHidden="1" w:uiPriority="99" w:unhideWhenUsed="1"/>
+    <w:lsdException w:name="Hashtag" w:semiHidden="1" w:uiPriority="99" w:unhideWhenUsed="1"/>
+    <w:lsdException w:name="Unresolved Mention" w:semiHidden="1" w:uiPriority="99" w:unhideWhenUsed="1"/>
   </w:latentStyles>
   <w:style w:type="paragraph" w:default="1" w:styleId="a">
     <w:name w:val="Normal"/>
@@ -6503,7 +6422,7 @@
     <w:name w:val="heading 1"/>
     <w:basedOn w:val="a"/>
     <w:next w:val="a"/>
-    <w:link w:val="1Char"/>
+    <w:link w:val="10"/>
     <w:qFormat/>
     <w:rsid w:val="00065CF0"/>
     <w:pPr>
@@ -6610,8 +6529,8 @@
     <w:name w:val="page number"/>
     <w:basedOn w:val="a0"/>
   </w:style>
-  <w:style w:type="character" w:customStyle="1" w:styleId="1Char">
-    <w:name w:val="标题 1 Char"/>
+  <w:style w:type="character" w:customStyle="1" w:styleId="10">
+    <w:name w:val="标题 1 字符"/>
     <w:link w:val="1"/>
     <w:qFormat/>
     <w:rsid w:val="00065CF0"/>
@@ -6646,7 +6565,7 @@
     <w:name w:val="Title"/>
     <w:basedOn w:val="a"/>
     <w:next w:val="a"/>
-    <w:link w:val="Char"/>
+    <w:link w:val="a9"/>
     <w:qFormat/>
     <w:rsid w:val="004E0754"/>
     <w:pPr>
@@ -6660,8 +6579,8 @@
       <w:szCs w:val="44"/>
     </w:rPr>
   </w:style>
-  <w:style w:type="character" w:customStyle="1" w:styleId="Char">
-    <w:name w:val="标题 Char"/>
+  <w:style w:type="character" w:customStyle="1" w:styleId="a9">
+    <w:name w:val="标题 字符"/>
     <w:basedOn w:val="a0"/>
     <w:link w:val="a8"/>
     <w:rsid w:val="004E0754"/>
@@ -6691,7 +6610,7 @@
       <w:sz w:val="36"/>
     </w:rPr>
   </w:style>
-  <w:style w:type="character" w:styleId="a9">
+  <w:style w:type="character" w:styleId="aa">
     <w:name w:val="Placeholder Text"/>
     <w:basedOn w:val="a0"/>
     <w:uiPriority w:val="99"/>
@@ -6703,7 +6622,7 @@
   </w:style>
   <w:style w:type="character" w:customStyle="1" w:styleId="1-2Char">
     <w:name w:val="标题1-2 Char"/>
-    <w:basedOn w:val="1Char"/>
+    <w:basedOn w:val="10"/>
     <w:link w:val="1-2"/>
     <w:rsid w:val="00065CF0"/>
     <w:rPr>
@@ -6715,8 +6634,8 @@
       <w:szCs w:val="32"/>
     </w:rPr>
   </w:style>
-  <w:style w:type="character" w:customStyle="1" w:styleId="UnresolvedMention">
-    <w:name w:val="Unresolved Mention"/>
+  <w:style w:type="character" w:customStyle="1" w:styleId="11">
+    <w:name w:val="未处理的提及1"/>
     <w:basedOn w:val="a0"/>
     <w:uiPriority w:val="99"/>
     <w:semiHidden/>
@@ -6727,7 +6646,7 @@
       <w:shd w:val="clear" w:color="auto" w:fill="E6E6E6"/>
     </w:rPr>
   </w:style>
-  <w:style w:type="character" w:styleId="aa">
+  <w:style w:type="character" w:styleId="ab">
     <w:name w:val="FollowedHyperlink"/>
     <w:basedOn w:val="a0"/>
     <w:rsid w:val="00C932D9"/>
@@ -7022,7 +6941,7 @@
 </file>
 
 <file path=customXml/itemProps2.xml><?xml version="1.0" encoding="utf-8"?>
-<ds:datastoreItem xmlns:ds="http://schemas.openxmlformats.org/officeDocument/2006/customXml" ds:itemID="{8C690A38-58FA-4414-92F9-292AFE77B53E}">
+<ds:datastoreItem xmlns:ds="http://schemas.openxmlformats.org/officeDocument/2006/customXml" ds:itemID="{AD35C369-BB9C-47A6-9144-F224B339E974}">
   <ds:schemaRefs>
     <ds:schemaRef ds:uri="http://schemas.openxmlformats.org/officeDocument/2006/bibliography"/>
   </ds:schemaRefs>

</xml_diff>